<commit_message>
Fixed footnote extraction in .docx
</commit_message>
<xml_diff>
--- a/sharepoint2text/tests/resources/sample_with_comment_and_table.docx
+++ b/sharepoint2text/tests/resources/sample_with_comment_and_table.docx
@@ -402,13 +402,6 @@
           <w:vertAlign w:val="superscript"/>
         </w:rPr>
         <w:footnoteRef/>
-      </w:r>
-      <w:r>
-        <w:rPr>
-          <w:rFonts w:cs="Arial Unicode MS" w:eastAsia="Arial Unicode MS"/>
-          <w:rtl w:val="0"/>
-        </w:rPr>
-        <w:t xml:space="preserve"> </w:t>
       </w:r>
       <w:r>
         <w:rPr>

</xml_diff>

<commit_message>
fixed order of text/tables when creating full text from .docx
</commit_message>
<xml_diff>
--- a/sharepoint2text/tests/resources/sample_with_comment_and_table.docx
+++ b/sharepoint2text/tests/resources/sample_with_comment_and_table.docx
@@ -306,7 +306,18 @@
         <w:pStyle w:val="Text"/>
         <w:bidi w:val="0"/>
       </w:pPr>
-      <w:r/>
+    </w:p>
+    <w:p>
+      <w:pPr>
+        <w:pStyle w:val="Text"/>
+        <w:bidi w:val="0"/>
+      </w:pPr>
+      <w:r>
+        <w:rPr>
+          <w:rtl w:val="0"/>
+        </w:rPr>
+        <w:t>Another sentence after the table.</w:t>
+      </w:r>
     </w:p>
     <w:sectPr>
       <w:headerReference w:type="default" r:id="rId4"/>

</xml_diff>

<commit_message>
Support formula in .docx full text creation
</commit_message>
<xml_diff>
--- a/sharepoint2text/tests/resources/sample_with_comment_and_table.docx
+++ b/sharepoint2text/tests/resources/sample_with_comment_and_table.docx
@@ -4,12 +4,12 @@
   <w:body>
     <w:p>
       <w:pPr>
-        <w:pStyle w:val="Text"/>
-        <w:bidi w:val="0"/>
+        <w:pStyle w:val="Text A"/>
       </w:pPr>
       <w:r>
         <w:rPr>
           <w:rtl w:val="0"/>
+          <w:lang w:val="de-DE"/>
         </w:rPr>
         <w:t xml:space="preserve">Hello </w:t>
       </w:r>
@@ -17,6 +17,7 @@
       <w:r>
         <w:rPr>
           <w:rtl w:val="0"/>
+          <w:lang w:val="de-DE"/>
         </w:rPr>
         <w:t>World</w:t>
       </w:r>
@@ -38,30 +39,30 @@
       <w:r>
         <w:rPr>
           <w:rtl w:val="0"/>
+          <w:lang w:val="de-DE"/>
         </w:rPr>
         <w:t>!</w:t>
       </w:r>
     </w:p>
     <w:p>
       <w:pPr>
-        <w:pStyle w:val="Text"/>
-        <w:bidi w:val="0"/>
+        <w:pStyle w:val="Text A"/>
       </w:pPr>
     </w:p>
     <w:tbl>
       <w:tblPr>
         <w:tblW w:w="9630" w:type="dxa"/>
         <w:jc w:val="left"/>
-        <w:tblInd w:w="108" w:type="dxa"/>
+        <w:tblInd w:w="216" w:type="dxa"/>
         <w:tblBorders>
-          <w:top w:val="single" w:color="000000" w:sz="2" w:space="0" w:shadow="0" w:frame="0"/>
-          <w:left w:val="single" w:color="000000" w:sz="2" w:space="0" w:shadow="0" w:frame="0"/>
-          <w:bottom w:val="single" w:color="000000" w:sz="2" w:space="0" w:shadow="0" w:frame="0"/>
-          <w:right w:val="single" w:color="000000" w:sz="2" w:space="0" w:shadow="0" w:frame="0"/>
-          <w:insideH w:val="single" w:color="000000" w:sz="2" w:space="0" w:shadow="0" w:frame="0"/>
-          <w:insideV w:val="single" w:color="000000" w:sz="2" w:space="0" w:shadow="0" w:frame="0"/>
+          <w:top w:val="single" w:color="ffffff" w:sz="8" w:space="0" w:shadow="0" w:frame="0"/>
+          <w:left w:val="single" w:color="ffffff" w:sz="8" w:space="0" w:shadow="0" w:frame="0"/>
+          <w:bottom w:val="single" w:color="ffffff" w:sz="8" w:space="0" w:shadow="0" w:frame="0"/>
+          <w:right w:val="single" w:color="ffffff" w:sz="8" w:space="0" w:shadow="0" w:frame="0"/>
+          <w:insideH w:val="single" w:color="ffffff" w:sz="8" w:space="0" w:shadow="0" w:frame="0"/>
+          <w:insideV w:val="single" w:color="ffffff" w:sz="8" w:space="0" w:shadow="0" w:frame="0"/>
         </w:tblBorders>
-        <w:shd w:val="clear" w:color="auto" w:fill="auto"/>
+        <w:shd w:val="clear" w:color="auto" w:fill="cadfff"/>
         <w:tblLayout w:type="fixed"/>
       </w:tblPr>
       <w:tblGrid>
@@ -70,10 +71,10 @@
       </w:tblGrid>
       <w:tr>
         <w:tblPrEx>
-          <w:shd w:val="clear" w:color="auto" w:fill="auto"/>
+          <w:shd w:val="clear" w:color="auto" w:fill="cadfff"/>
         </w:tblPrEx>
         <w:trPr>
-          <w:trHeight w:val="295" w:hRule="atLeast"/>
+          <w:trHeight w:val="300" w:hRule="atLeast"/>
         </w:trPr>
         <w:tc>
           <w:tcPr>
@@ -96,12 +97,12 @@
           <w:p>
             <w:pPr>
               <w:pStyle w:val="Tabellenstil 2"/>
-              <w:bidi w:val="0"/>
             </w:pPr>
             <w:r>
               <w:rPr>
-                <w:rFonts w:ascii="Helvetica Neue" w:cs="Arial Unicode MS" w:hAnsi="Helvetica Neue" w:eastAsia="Arial Unicode MS"/>
+                <w:shd w:val="nil" w:color="auto" w:fill="auto"/>
                 <w:rtl w:val="0"/>
+                <w:lang w:val="en-US"/>
               </w:rPr>
               <w:t>Income</w:t>
             </w:r>
@@ -128,12 +129,12 @@
           <w:p>
             <w:pPr>
               <w:pStyle w:val="Tabellenstil 2"/>
-              <w:bidi w:val="0"/>
             </w:pPr>
             <w:r>
               <w:rPr>
-                <w:rFonts w:ascii="Helvetica Neue" w:cs="Arial Unicode MS" w:hAnsi="Helvetica Neue" w:eastAsia="Arial Unicode MS"/>
+                <w:shd w:val="nil" w:color="auto" w:fill="auto"/>
                 <w:rtl w:val="0"/>
+                <w:lang w:val="en-US"/>
               </w:rPr>
               <w:t>tax</w:t>
             </w:r>
@@ -142,10 +143,10 @@
       </w:tr>
       <w:tr>
         <w:tblPrEx>
-          <w:shd w:val="clear" w:color="auto" w:fill="auto"/>
+          <w:shd w:val="clear" w:color="auto" w:fill="cadfff"/>
         </w:tblPrEx>
         <w:trPr>
-          <w:trHeight w:val="295" w:hRule="atLeast"/>
+          <w:trHeight w:val="300" w:hRule="atLeast"/>
         </w:trPr>
         <w:tc>
           <w:tcPr>
@@ -167,51 +168,21 @@
           </w:tcPr>
           <w:p>
             <w:pPr>
-              <w:keepNext w:val="0"/>
-              <w:keepLines w:val="0"/>
-              <w:pageBreakBefore w:val="0"/>
-              <w:widowControl w:val="1"/>
-              <w:shd w:val="clear" w:color="auto" w:fill="auto"/>
-              <w:suppressAutoHyphens w:val="0"/>
-              <w:bidi w:val="0"/>
-              <w:spacing w:before="0" w:after="0" w:line="240" w:lineRule="auto"/>
-              <w:ind w:left="0" w:right="0" w:firstLine="0"/>
+              <w:pStyle w:val="Text"/>
               <w:jc w:val="right"/>
-              <w:outlineLvl w:val="9"/>
-              <w:rPr>
-                <w:rtl w:val="0"/>
-              </w:rPr>
             </w:pPr>
             <w:r>
               <w:rPr>
-                <w:rFonts w:ascii="Helvetica Neue" w:cs="Arial Unicode MS" w:hAnsi="Helvetica Neue" w:eastAsia="Arial Unicode MS"/>
-                <w:b w:val="0"/>
-                <w:bCs w:val="0"/>
-                <w:i w:val="0"/>
-                <w:iCs w:val="0"/>
-                <w:caps w:val="0"/>
-                <w:smallCaps w:val="0"/>
-                <w:strike w:val="0"/>
-                <w:dstrike w:val="0"/>
-                <w:outline w:val="0"/>
-                <w:color w:val="000000"/>
-                <w:spacing w:val="0"/>
-                <w:kern w:val="0"/>
-                <w:position w:val="0"/>
+                <w:rFonts w:ascii="Helvetica Neue" w:hAnsi="Helvetica Neue"/>
                 <w:sz w:val="20"/>
                 <w:szCs w:val="20"/>
-                <w:u w:val="none"/>
                 <w:shd w:val="nil" w:color="auto" w:fill="auto"/>
-                <w:vertAlign w:val="baseline"/>
                 <w:rtl w:val="0"/>
-                <w14:textOutline>
+                <w:lang w:val="en-US"/>
+                <w14:textOutline w14:w="12700" w14:cap="flat">
                   <w14:noFill/>
+                  <w14:miter w14:lim="400000"/>
                 </w14:textOutline>
-                <w14:textFill>
-                  <w14:solidFill>
-                    <w14:srgbClr w14:val="000000"/>
-                  </w14:solidFill>
-                </w14:textFill>
               </w:rPr>
               <w:t>119</w:t>
             </w:r>
@@ -237,51 +208,21 @@
           </w:tcPr>
           <w:p>
             <w:pPr>
-              <w:keepNext w:val="0"/>
-              <w:keepLines w:val="0"/>
-              <w:pageBreakBefore w:val="0"/>
-              <w:widowControl w:val="1"/>
-              <w:shd w:val="clear" w:color="auto" w:fill="auto"/>
-              <w:suppressAutoHyphens w:val="0"/>
-              <w:bidi w:val="0"/>
-              <w:spacing w:before="0" w:after="0" w:line="240" w:lineRule="auto"/>
-              <w:ind w:left="0" w:right="0" w:firstLine="0"/>
+              <w:pStyle w:val="Text"/>
               <w:jc w:val="right"/>
-              <w:outlineLvl w:val="9"/>
-              <w:rPr>
-                <w:rtl w:val="0"/>
-              </w:rPr>
             </w:pPr>
             <w:r>
               <w:rPr>
-                <w:rFonts w:ascii="Helvetica Neue" w:cs="Arial Unicode MS" w:hAnsi="Helvetica Neue" w:eastAsia="Arial Unicode MS"/>
-                <w:b w:val="0"/>
-                <w:bCs w:val="0"/>
-                <w:i w:val="0"/>
-                <w:iCs w:val="0"/>
-                <w:caps w:val="0"/>
-                <w:smallCaps w:val="0"/>
-                <w:strike w:val="0"/>
-                <w:dstrike w:val="0"/>
-                <w:outline w:val="0"/>
-                <w:color w:val="000000"/>
-                <w:spacing w:val="0"/>
-                <w:kern w:val="0"/>
-                <w:position w:val="0"/>
+                <w:rFonts w:ascii="Helvetica Neue" w:hAnsi="Helvetica Neue"/>
                 <w:sz w:val="20"/>
                 <w:szCs w:val="20"/>
-                <w:u w:val="none"/>
                 <w:shd w:val="nil" w:color="auto" w:fill="auto"/>
-                <w:vertAlign w:val="baseline"/>
                 <w:rtl w:val="0"/>
-                <w14:textOutline>
+                <w:lang w:val="en-US"/>
+                <w14:textOutline w14:w="12700" w14:cap="flat">
                   <w14:noFill/>
+                  <w14:miter w14:lim="400000"/>
                 </w14:textOutline>
-                <w14:textFill>
-                  <w14:solidFill>
-                    <w14:srgbClr w14:val="000000"/>
-                  </w14:solidFill>
-                </w14:textFill>
               </w:rPr>
               <w:t>19</w:t>
             </w:r>
@@ -291,38 +232,178 @@
     </w:tbl>
     <w:p>
       <w:pPr>
-        <w:pStyle w:val="Text"/>
-        <w:bidi w:val="0"/>
+        <w:pStyle w:val="Text A"/>
+        <w:widowControl w:val="0"/>
+        <w:ind w:left="108" w:hanging="108"/>
       </w:pPr>
     </w:p>
     <w:p>
       <w:pPr>
-        <w:pStyle w:val="Text"/>
-        <w:bidi w:val="0"/>
+        <w:pStyle w:val="Text A"/>
       </w:pPr>
     </w:p>
     <w:p>
       <w:pPr>
-        <w:pStyle w:val="Text"/>
-        <w:bidi w:val="0"/>
+        <w:pStyle w:val="Text A"/>
       </w:pPr>
     </w:p>
     <w:p>
       <w:pPr>
-        <w:pStyle w:val="Text"/>
-        <w:bidi w:val="0"/>
+        <w:pStyle w:val="Text A"/>
+      </w:pPr>
+    </w:p>
+    <w:p>
+      <w:pPr>
+        <w:pStyle w:val="Text A"/>
       </w:pPr>
       <w:r>
         <w:rPr>
           <w:rtl w:val="0"/>
+          <w:lang w:val="de-DE"/>
         </w:rPr>
         <w:t>Another sentence after the table.</w:t>
       </w:r>
     </w:p>
+    <w:p>
+      <w:pPr>
+        <w:pStyle w:val="Text A"/>
+      </w:pPr>
+    </w:p>
+    <w:p>
+      <w:pPr>
+        <w:pStyle w:val="Text A"/>
+        <w:rPr>
+          <w:color w:val="000000"/>
+          <w:sz w:val="22"/>
+        </w:rPr>
+      </w:pPr>
+      <m:oMathPara>
+        <m:oMathParaPr>
+          <m:jc m:val="left"/>
+        </m:oMathParaPr>
+        <m:oMath>
+          <m:f>
+            <m:fPr>
+              <m:ctrlPr>
+                <w:rPr xmlns:w="http://schemas.openxmlformats.org/wordprocessingml/2006/main">
+                  <w:rFonts w:ascii="Cambria Math" w:hAnsi="Cambria Math"/>
+                  <w:i/>
+                  <w:color w:val="000000"/>
+                  <w:sz w:val="26"/>
+                  <w:szCs w:val="26"/>
+                </w:rPr>
+              </m:ctrlPr>
+              <m:type m:val="bar"/>
+            </m:fPr>
+            <m:num>
+              <m:r>
+                <w:rPr xmlns:w="http://schemas.openxmlformats.org/wordprocessingml/2006/main">
+                  <w:rFonts w:ascii="Cambria Math" w:hAnsi="Cambria Math"/>
+                  <w:i/>
+                  <w:color w:val="000000"/>
+                  <w:sz w:val="26"/>
+                  <w:szCs w:val="26"/>
+                </w:rPr>
+                <m:t>3</m:t>
+              </m:r>
+            </m:num>
+            <m:den>
+              <m:r>
+                <w:rPr xmlns:w="http://schemas.openxmlformats.org/wordprocessingml/2006/main">
+                  <w:rFonts w:ascii="Cambria Math" w:hAnsi="Cambria Math"/>
+                  <w:i/>
+                  <w:color w:val="000000"/>
+                  <w:sz w:val="26"/>
+                  <w:szCs w:val="26"/>
+                </w:rPr>
+                <m:t>4</m:t>
+              </m:r>
+            </m:den>
+          </m:f>
+          <m:r>
+            <w:rPr xmlns:w="http://schemas.openxmlformats.org/wordprocessingml/2006/main">
+              <w:rFonts w:ascii="Cambria Math" w:hAnsi="Cambria Math"/>
+              <w:i/>
+              <w:color w:val="000000"/>
+              <w:sz w:val="26"/>
+              <w:szCs w:val="26"/>
+            </w:rPr>
+            <m:t>×</m:t>
+          </m:r>
+          <m:r>
+            <w:rPr xmlns:w="http://schemas.openxmlformats.org/wordprocessingml/2006/main">
+              <w:rFonts w:ascii="Cambria Math" w:hAnsi="Cambria Math"/>
+              <w:i/>
+              <w:color w:val="000000"/>
+              <w:sz w:val="26"/>
+              <w:szCs w:val="26"/>
+            </w:rPr>
+            <m:t>4</m:t>
+          </m:r>
+          <m:r>
+            <w:rPr xmlns:w="http://schemas.openxmlformats.org/wordprocessingml/2006/main">
+              <w:rFonts w:ascii="Cambria Math" w:hAnsi="Cambria Math"/>
+              <w:i/>
+              <w:color w:val="000000"/>
+              <w:sz w:val="26"/>
+              <w:szCs w:val="26"/>
+            </w:rPr>
+            <m:t>=</m:t>
+          </m:r>
+          <m:rad>
+            <m:radPr>
+              <m:ctrlPr>
+                <w:rPr xmlns:w="http://schemas.openxmlformats.org/wordprocessingml/2006/main">
+                  <w:rFonts w:ascii="Cambria Math" w:hAnsi="Cambria Math"/>
+                  <w:i/>
+                  <w:color w:val="000000"/>
+                  <w:sz w:val="26"/>
+                  <w:szCs w:val="26"/>
+                </w:rPr>
+              </m:ctrlPr>
+              <m:degHide m:val="on"/>
+            </m:radPr>
+            <m:deg/>
+            <m:e>
+              <m:r>
+                <w:rPr xmlns:w="http://schemas.openxmlformats.org/wordprocessingml/2006/main">
+                  <w:rFonts w:ascii="Cambria Math" w:hAnsi="Cambria Math"/>
+                  <w:i/>
+                  <w:color w:val="000000"/>
+                  <w:sz w:val="26"/>
+                  <w:szCs w:val="26"/>
+                </w:rPr>
+                <m:t>(</m:t>
+              </m:r>
+            </m:e>
+          </m:rad>
+          <m:r>
+            <w:rPr xmlns:w="http://schemas.openxmlformats.org/wordprocessingml/2006/main">
+              <w:rFonts w:ascii="Cambria Math" w:hAnsi="Cambria Math"/>
+              <w:i/>
+              <w:color w:val="000000"/>
+              <w:sz w:val="26"/>
+              <w:szCs w:val="26"/>
+            </w:rPr>
+            <m:t>9</m:t>
+          </m:r>
+          <m:r>
+            <w:rPr xmlns:w="http://schemas.openxmlformats.org/wordprocessingml/2006/main">
+              <w:rFonts w:ascii="Cambria Math" w:hAnsi="Cambria Math"/>
+              <w:i/>
+              <w:color w:val="000000"/>
+              <w:sz w:val="26"/>
+              <w:szCs w:val="26"/>
+            </w:rPr>
+            <m:t>)</m:t>
+          </m:r>
+        </m:oMath>
+      </m:oMathPara>
+    </w:p>
     <w:sectPr>
       <w:headerReference w:type="default" r:id="rId4"/>
       <w:footerReference w:type="default" r:id="rId5"/>
-      <w:pgSz w:w="11906" w:h="16838" w:orient="portrait"/>
+      <w:pgSz w:w="11900" w:h="16840" w:orient="portrait"/>
       <w:pgMar w:top="1134" w:right="1134" w:bottom="1134" w:left="1134" w:header="709" w:footer="850"/>
       <w:bidi w:val="0"/>
     </w:sectPr>
@@ -336,13 +417,11 @@
     <w:p>
       <w:pPr>
         <w:pStyle w:val="Standard"/>
-        <w:bidi w:val="0"/>
       </w:pPr>
     </w:p>
     <w:p>
       <w:pPr>
         <w:pStyle w:val="Standard"/>
-        <w:bidi w:val="0"/>
       </w:pPr>
       <w:r>
         <w:rPr>
@@ -363,10 +442,9 @@
       <w:pStyle w:val="Kopf- und Fußzeilen"/>
       <w:tabs>
         <w:tab w:val="center" w:pos="4819"/>
-        <w:tab w:val="right" w:pos="9638"/>
+        <w:tab w:val="right" w:pos="9612"/>
         <w:tab w:val="clear" w:pos="9020"/>
       </w:tabs>
-      <w:jc w:val="left"/>
     </w:pPr>
     <w:r>
       <w:rPr>
@@ -406,7 +484,6 @@
     <w:p>
       <w:pPr>
         <w:pStyle w:val="Fußnote"/>
-        <w:bidi w:val="0"/>
       </w:pPr>
       <w:r>
         <w:rPr>
@@ -434,10 +511,9 @@
       <w:pStyle w:val="Kopf- und Fußzeilen"/>
       <w:tabs>
         <w:tab w:val="center" w:pos="4819"/>
-        <w:tab w:val="right" w:pos="9638"/>
+        <w:tab w:val="right" w:pos="9612"/>
         <w:tab w:val="clear" w:pos="9020"/>
       </w:tabs>
-      <w:jc w:val="left"/>
     </w:pPr>
     <w:r>
       <w:rPr>
@@ -593,12 +669,13 @@
       <w:position w:val="0"/>
       <w:sz w:val="24"/>
       <w:szCs w:val="24"/>
-      <w:u w:val="none"/>
+      <w:u w:val="none" w:color="000000"/>
       <w:shd w:val="nil" w:color="auto" w:fill="auto"/>
       <w:vertAlign w:val="baseline"/>
       <w:lang w:val="de-DE"/>
-      <w14:textOutline>
+      <w14:textOutline w14:w="12700" w14:cap="flat">
         <w14:noFill/>
+        <w14:miter w14:lim="400000"/>
       </w14:textOutline>
       <w14:textFill>
         <w14:solidFill>
@@ -607,9 +684,9 @@
       </w14:textFill>
     </w:rPr>
   </w:style>
-  <w:style w:type="paragraph" w:styleId="Text">
-    <w:name w:val="Text"/>
-    <w:next w:val="Text"/>
+  <w:style w:type="paragraph" w:styleId="Text A">
+    <w:name w:val="Text A"/>
+    <w:next w:val="Text A"/>
     <w:pPr>
       <w:keepNext w:val="0"/>
       <w:keepLines w:val="0"/>
@@ -640,12 +717,13 @@
       <w:position w:val="0"/>
       <w:sz w:val="22"/>
       <w:szCs w:val="22"/>
-      <w:u w:val="none"/>
+      <w:u w:val="none" w:color="000000"/>
       <w:shd w:val="nil" w:color="auto" w:fill="auto"/>
       <w:vertAlign w:val="baseline"/>
       <w:lang w:val="de-DE"/>
-      <w14:textOutline>
+      <w14:textOutline w14:w="12700" w14:cap="flat">
         <w14:noFill/>
+        <w14:miter w14:lim="400000"/>
       </w14:textOutline>
       <w14:textFill>
         <w14:solidFill>
@@ -687,11 +765,12 @@
       <w:position w:val="0"/>
       <w:sz w:val="24"/>
       <w:szCs w:val="24"/>
-      <w:u w:val="none"/>
+      <w:u w:val="none" w:color="000000"/>
       <w:shd w:val="nil" w:color="auto" w:fill="auto"/>
       <w:vertAlign w:val="baseline"/>
-      <w14:textOutline>
+      <w14:textOutline w14:w="12700" w14:cap="flat">
         <w14:noFill/>
+        <w14:miter w14:lim="400000"/>
       </w14:textOutline>
       <w14:textFill>
         <w14:solidFill>
@@ -733,11 +812,12 @@
       <w:position w:val="0"/>
       <w:sz w:val="22"/>
       <w:szCs w:val="22"/>
-      <w:u w:val="none"/>
+      <w:u w:val="none" w:color="000000"/>
       <w:shd w:val="nil" w:color="auto" w:fill="auto"/>
       <w:vertAlign w:val="baseline"/>
-      <w14:textOutline>
+      <w14:textOutline w14:w="12700" w14:cap="flat">
         <w14:noFill/>
+        <w14:miter w14:lim="400000"/>
       </w14:textOutline>
       <w14:textFill>
         <w14:solidFill>
@@ -763,7 +843,7 @@
       <w:outlineLvl w:val="9"/>
     </w:pPr>
     <w:rPr>
-      <w:rFonts w:ascii="Helvetica Neue" w:cs="Helvetica Neue" w:hAnsi="Helvetica Neue" w:eastAsia="Helvetica Neue"/>
+      <w:rFonts w:ascii="Helvetica Neue" w:cs="Arial Unicode MS" w:hAnsi="Helvetica Neue" w:eastAsia="Arial Unicode MS"/>
       <w:b w:val="0"/>
       <w:bCs w:val="0"/>
       <w:i w:val="0"/>
@@ -779,9 +859,58 @@
       <w:position w:val="0"/>
       <w:sz w:val="20"/>
       <w:szCs w:val="20"/>
-      <w:u w:val="none"/>
+      <w:u w:val="none" w:color="000000"/>
       <w:shd w:val="nil" w:color="auto" w:fill="auto"/>
       <w:vertAlign w:val="baseline"/>
+      <w:lang w:val="en-US"/>
+      <w14:textOutline w14:w="12700" w14:cap="flat">
+        <w14:noFill/>
+        <w14:miter w14:lim="400000"/>
+      </w14:textOutline>
+      <w14:textFill>
+        <w14:solidFill>
+          <w14:srgbClr w14:val="000000"/>
+        </w14:solidFill>
+      </w14:textFill>
+    </w:rPr>
+  </w:style>
+  <w:style w:type="paragraph" w:styleId="Text">
+    <w:name w:val="Text"/>
+    <w:next w:val="Text"/>
+    <w:pPr>
+      <w:keepNext w:val="0"/>
+      <w:keepLines w:val="0"/>
+      <w:pageBreakBefore w:val="0"/>
+      <w:widowControl w:val="1"/>
+      <w:shd w:val="clear" w:color="auto" w:fill="auto"/>
+      <w:suppressAutoHyphens w:val="0"/>
+      <w:bidi w:val="0"/>
+      <w:spacing w:before="0" w:after="0" w:line="240" w:lineRule="auto"/>
+      <w:ind w:left="0" w:right="0" w:firstLine="0"/>
+      <w:jc w:val="left"/>
+      <w:outlineLvl w:val="9"/>
+    </w:pPr>
+    <w:rPr>
+      <w:rFonts w:ascii="Times New Roman" w:cs="Arial Unicode MS" w:hAnsi="Times New Roman" w:eastAsia="Arial Unicode MS"/>
+      <w:b w:val="0"/>
+      <w:bCs w:val="0"/>
+      <w:i w:val="0"/>
+      <w:iCs w:val="0"/>
+      <w:caps w:val="0"/>
+      <w:smallCaps w:val="0"/>
+      <w:strike w:val="0"/>
+      <w:dstrike w:val="0"/>
+      <w:outline w:val="0"/>
+      <w:color w:val="000000"/>
+      <w:spacing w:val="0"/>
+      <w:kern w:val="0"/>
+      <w:position w:val="0"/>
+      <w:sz w:val="24"/>
+      <w:szCs w:val="24"/>
+      <w:u w:val="none" w:color="000000"/>
+      <w:shd w:val="nil" w:color="auto" w:fill="auto"/>
+      <w:vertAlign w:val="baseline"/>
+      <w:lang w:val="en-US"/>
       <w14:textOutline>
         <w14:noFill/>
       </w14:textOutline>
@@ -806,10 +935,10 @@
         <a:srgbClr val="FFFFFF"/>
       </a:lt1>
       <a:dk2>
-        <a:srgbClr val="5E5E5E"/>
+        <a:srgbClr val="A7A7A7"/>
       </a:dk2>
       <a:lt2>
-        <a:srgbClr val="D5D5D5"/>
+        <a:srgbClr val="535353"/>
       </a:lt2>
       <a:accent1>
         <a:srgbClr val="00A2FF"/>
@@ -986,11 +1115,14 @@
     <a:spDef>
       <a:spPr>
         <a:solidFill>
-          <a:srgbClr val="000000"/>
+          <a:srgbClr val="FFFFFF"/>
         </a:solidFill>
-        <a:ln w="12700" cap="flat">
-          <a:noFill/>
-          <a:miter lim="400000"/>
+        <a:ln w="25400" cap="flat">
+          <a:solidFill>
+            <a:schemeClr val="accent1"/>
+          </a:solidFill>
+          <a:prstDash val="solid"/>
+          <a:round/>
         </a:ln>
         <a:effectLst/>
         <a:sp3d/>
@@ -999,34 +1131,34 @@
         <a:spAutoFit/>
       </a:bodyPr>
       <a:lstStyle>
-        <a:defPPr marL="0" marR="0" indent="0" algn="ctr" defTabSz="584200" rtl="0" fontAlgn="auto" latinLnBrk="0" hangingPunct="0">
-          <a:lnSpc>
-            <a:spcPct val="100000"/>
-          </a:lnSpc>
-          <a:spcBef>
-            <a:spcPts val="0"/>
-          </a:spcBef>
-          <a:spcAft>
-            <a:spcPts val="0"/>
-          </a:spcAft>
-          <a:buClrTx/>
-          <a:buSzTx/>
-          <a:buFontTx/>
-          <a:buNone/>
-          <a:tabLst/>
-          <a:defRPr b="0" baseline="0" cap="none" i="0" spc="0" strike="noStrike" sz="1200" u="none" kumimoji="0" normalizeH="0">
-            <a:ln>
-              <a:noFill/>
-            </a:ln>
-            <a:solidFill>
-              <a:srgbClr val="FFFFFF"/>
-            </a:solidFill>
-            <a:effectLst/>
-            <a:uFillTx/>
-            <a:latin typeface="Helvetica Neue Medium"/>
-            <a:ea typeface="Helvetica Neue Medium"/>
-            <a:cs typeface="Helvetica Neue Medium"/>
-            <a:sym typeface="Helvetica Neue Medium"/>
+        <a:defPPr marL="0" marR="0" indent="0" algn="l" defTabSz="914400" rtl="0" fontAlgn="auto" latinLnBrk="0" hangingPunct="0">
+          <a:lnSpc>
+            <a:spcPct val="100000"/>
+          </a:lnSpc>
+          <a:spcBef>
+            <a:spcPts val="0"/>
+          </a:spcBef>
+          <a:spcAft>
+            <a:spcPts val="0"/>
+          </a:spcAft>
+          <a:buClrTx/>
+          <a:buSzTx/>
+          <a:buFontTx/>
+          <a:buNone/>
+          <a:tabLst/>
+          <a:defRPr b="0" baseline="0" cap="none" i="0" spc="0" strike="noStrike" sz="1800" u="none" kumimoji="0" normalizeH="0">
+            <a:ln>
+              <a:noFill/>
+            </a:ln>
+            <a:solidFill>
+              <a:srgbClr val="000000"/>
+            </a:solidFill>
+            <a:effectLst/>
+            <a:uFillTx/>
+            <a:latin typeface="+mn-lt"/>
+            <a:ea typeface="+mn-ea"/>
+            <a:cs typeface="+mn-cs"/>
+            <a:sym typeface="Helvetica Neue"/>
           </a:defRPr>
         </a:defPPr>
         <a:lvl1pPr marL="0" marR="0" indent="0" algn="l" defTabSz="914400" rtl="0" fontAlgn="auto" latinLnBrk="1" hangingPunct="0">
@@ -1276,10 +1408,10 @@
         <a:noFill/>
         <a:ln w="25400" cap="flat">
           <a:solidFill>
-            <a:srgbClr val="000000"/>
+            <a:schemeClr val="accent1"/>
           </a:solidFill>
           <a:prstDash val="solid"/>
-          <a:miter lim="400000"/>
+          <a:round/>
         </a:ln>
         <a:effectLst/>
         <a:sp3d/>
@@ -1570,22 +1702,22 @@
         <a:spAutoFit/>
       </a:bodyPr>
       <a:lstStyle>
-        <a:defPPr marL="0" marR="0" indent="0" algn="l" defTabSz="457200" rtl="0" fontAlgn="auto" latinLnBrk="0" hangingPunct="0">
-          <a:lnSpc>
-            <a:spcPct val="100000"/>
-          </a:lnSpc>
-          <a:spcBef>
-            <a:spcPts val="0"/>
-          </a:spcBef>
-          <a:spcAft>
-            <a:spcPts val="0"/>
-          </a:spcAft>
-          <a:buClrTx/>
-          <a:buSzTx/>
-          <a:buFontTx/>
-          <a:buNone/>
-          <a:tabLst/>
-          <a:defRPr b="0" baseline="0" cap="none" i="0" spc="0" strike="noStrike" sz="1100" u="none" kumimoji="0" normalizeH="0">
+        <a:defPPr marL="0" marR="0" indent="0" algn="l" defTabSz="914400" rtl="0" fontAlgn="auto" latinLnBrk="0" hangingPunct="0">
+          <a:lnSpc>
+            <a:spcPct val="100000"/>
+          </a:lnSpc>
+          <a:spcBef>
+            <a:spcPts val="0"/>
+          </a:spcBef>
+          <a:spcAft>
+            <a:spcPts val="0"/>
+          </a:spcAft>
+          <a:buClrTx/>
+          <a:buSzTx/>
+          <a:buFontTx/>
+          <a:buNone/>
+          <a:tabLst/>
+          <a:defRPr b="0" baseline="0" cap="none" i="0" spc="0" strike="noStrike" sz="1800" u="none" kumimoji="0" normalizeH="0">
             <a:ln>
               <a:noFill/>
             </a:ln>

</xml_diff>